<commit_message>
modify in 1:28 2/4
</commit_message>
<xml_diff>
--- a/Assignment_2/Report/Lab1_18521644_18521556.docx
+++ b/Assignment_2/Report/Lab1_18521644_18521556.docx
@@ -1543,20 +1543,16 @@
                 <w:noProof/>
                 <w:webHidden/>
               </w:rPr>
-            </w:r>
-            <w:r>
-              <w:rPr>
-                <w:noProof/>
-                <w:webHidden/>
-              </w:rPr>
               <w:fldChar w:fldCharType="separate"/>
             </w:r>
             <w:r>
               <w:rPr>
-                <w:noProof/>
-                <w:webHidden/>
-              </w:rPr>
-              <w:t>7</w:t>
+                <w:b/>
+                <w:bCs/>
+                <w:noProof/>
+                <w:webHidden/>
+              </w:rPr>
+              <w:t>Error! Bookmark not defined.</w:t>
             </w:r>
             <w:r>
               <w:rPr>
@@ -2089,14 +2085,27 @@
                             <w:r>
                               <w:t xml:space="preserve">Hình </w:t>
                             </w:r>
-                            <w:fldSimple w:instr=" SEQ Hình \* ARABIC ">
-                              <w:r>
-                                <w:rPr>
-                                  <w:noProof/>
-                                </w:rPr>
-                                <w:t>1</w:t>
-                              </w:r>
-                            </w:fldSimple>
+                            <w:r>
+                              <w:fldChar w:fldCharType="begin"/>
+                            </w:r>
+                            <w:r>
+                              <w:instrText xml:space="preserve"> SEQ Hình \* ARABIC </w:instrText>
+                            </w:r>
+                            <w:r>
+                              <w:fldChar w:fldCharType="separate"/>
+                            </w:r>
+                            <w:r>
+                              <w:rPr>
+                                <w:noProof/>
+                              </w:rPr>
+                              <w:t>1</w:t>
+                            </w:r>
+                            <w:r>
+                              <w:rPr>
+                                <w:noProof/>
+                              </w:rPr>
+                              <w:fldChar w:fldCharType="end"/>
+                            </w:r>
                             <w:r>
                               <w:t>: Hình mô tả sơ đồ khối tổng quát</w:t>
                             </w:r>
@@ -2136,14 +2145,27 @@
                       <w:r>
                         <w:t xml:space="preserve">Hình </w:t>
                       </w:r>
-                      <w:fldSimple w:instr=" SEQ Hình \* ARABIC ">
-                        <w:r>
-                          <w:rPr>
-                            <w:noProof/>
-                          </w:rPr>
-                          <w:t>1</w:t>
-                        </w:r>
-                      </w:fldSimple>
+                      <w:r>
+                        <w:fldChar w:fldCharType="begin"/>
+                      </w:r>
+                      <w:r>
+                        <w:instrText xml:space="preserve"> SEQ Hình \* ARABIC </w:instrText>
+                      </w:r>
+                      <w:r>
+                        <w:fldChar w:fldCharType="separate"/>
+                      </w:r>
+                      <w:r>
+                        <w:rPr>
+                          <w:noProof/>
+                        </w:rPr>
+                        <w:t>1</w:t>
+                      </w:r>
+                      <w:r>
+                        <w:rPr>
+                          <w:noProof/>
+                        </w:rPr>
+                        <w:fldChar w:fldCharType="end"/>
+                      </w:r>
                       <w:r>
                         <w:t>: Hình mô tả sơ đồ khối tổng quát</w:t>
                       </w:r>
@@ -2413,10 +2435,10 @@
           <w:noProof/>
         </w:rPr>
         <w:drawing>
-          <wp:inline distT="0" distB="0" distL="0" distR="0" wp14:anchorId="3D751A6C" wp14:editId="70AE9F58">
-            <wp:extent cx="2243138" cy="1381010"/>
-            <wp:effectExtent l="0" t="0" r="5080" b="0"/>
-            <wp:docPr id="20" name="Picture 20"/>
+          <wp:inline distT="0" distB="0" distL="0" distR="0" wp14:anchorId="2A6F163B" wp14:editId="650F2D63">
+            <wp:extent cx="3914017" cy="1881809"/>
+            <wp:effectExtent l="0" t="0" r="0" b="4445"/>
+            <wp:docPr id="9" name="Picture 9" descr="Text, letter&#10;&#10;Description automatically generated"/>
             <wp:cNvGraphicFramePr>
               <a:graphicFrameLocks xmlns:a="http://schemas.openxmlformats.org/drawingml/2006/main" noChangeAspect="1"/>
             </wp:cNvGraphicFramePr>
@@ -2424,7 +2446,7 @@
               <a:graphicData uri="http://schemas.openxmlformats.org/drawingml/2006/picture">
                 <pic:pic xmlns:pic="http://schemas.openxmlformats.org/drawingml/2006/picture">
                   <pic:nvPicPr>
-                    <pic:cNvPr id="0" name="Picture 9"/>
+                    <pic:cNvPr id="9" name="Picture 9" descr="Text, letter&#10;&#10;Description automatically generated"/>
                     <pic:cNvPicPr>
                       <a:picLocks noChangeAspect="1" noChangeArrowheads="1"/>
                     </pic:cNvPicPr>
@@ -2445,7 +2467,7 @@
                   <pic:spPr bwMode="auto">
                     <a:xfrm>
                       <a:off x="0" y="0"/>
-                      <a:ext cx="2271031" cy="1398183"/>
+                      <a:ext cx="3953045" cy="1900573"/>
                     </a:xfrm>
                     <a:prstGeom prst="rect">
                       <a:avLst/>
@@ -2471,14 +2493,33 @@
       <w:r>
         <w:t xml:space="preserve">Bảng </w:t>
       </w:r>
-      <w:fldSimple w:instr=" SEQ Bảng \* ARABIC ">
-        <w:r>
-          <w:rPr>
-            <w:noProof/>
-          </w:rPr>
-          <w:t>1</w:t>
-        </w:r>
-      </w:fldSimple>
+      <w:r>
+        <w:fldChar w:fldCharType="begin"/>
+      </w:r>
+      <w:r>
+        <w:instrText xml:space="preserve"> SEQ B</w:instrText>
+      </w:r>
+      <w:r>
+        <w:instrText>ả</w:instrText>
+      </w:r>
+      <w:r>
+        <w:instrText xml:space="preserve">ng \* ARABIC </w:instrText>
+      </w:r>
+      <w:r>
+        <w:fldChar w:fldCharType="separate"/>
+      </w:r>
+      <w:r>
+        <w:rPr>
+          <w:noProof/>
+        </w:rPr>
+        <w:t>1</w:t>
+      </w:r>
+      <w:r>
+        <w:rPr>
+          <w:noProof/>
+        </w:rPr>
+        <w:fldChar w:fldCharType="end"/>
+      </w:r>
       <w:r>
         <w:t>: Bảng mô tả tín hiệu của IP</w:t>
       </w:r>
@@ -3229,6 +3270,14 @@
       </w:r>
     </w:p>
     <w:p>
+      <w:r>
+        <w:t xml:space="preserve">IP core được thực thi trên KIT Zed Board Zynq </w:t>
+      </w:r>
+      <w:r>
+        <w:t>Evalution And Development Kit</w:t>
+      </w:r>
+    </w:p>
+    <w:p>
       <w:pPr>
         <w:pStyle w:val="ListParagraph"/>
         <w:numPr>
@@ -3480,16 +3529,7 @@
         <w:fldChar w:fldCharType="begin"/>
       </w:r>
       <w:r>
-        <w:instrText xml:space="preserve"> TOC \h \z \c "B</w:instrText>
-      </w:r>
-      <w:r>
-        <w:instrText>ả</w:instrText>
-      </w:r>
-      <w:r>
-        <w:instrText xml:space="preserve">ng " </w:instrText>
-      </w:r>
-      <w:r>
-        <w:fldChar w:fldCharType="separate"/>
+        <w:instrText xml:space="preserve"> TOC \h \z \c "Bảng " </w:instrText>
       </w:r>
       <w:r>
         <w:fldChar w:fldCharType="end"/>
@@ -3625,6 +3665,27 @@
       </w:r>
     </w:p>
     <w:p>
+      <w:hyperlink r:id="rId11" w:history="1">
+        <w:r>
+          <w:rPr>
+            <w:rStyle w:val="Hyperlink"/>
+          </w:rPr>
+          <w:t>18521644@gm.uit.edu.vn</w:t>
+        </w:r>
+      </w:hyperlink>
+    </w:p>
+    <w:p>
+      <w:r>
+        <w:t>18521556@gm.uit.edu</w:t>
+      </w:r>
+      <w:r>
+        <w:t>.</w:t>
+      </w:r>
+      <w:r>
+        <w:t>vn</w:t>
+      </w:r>
+    </w:p>
+    <w:p>
       <w:pPr>
         <w:pStyle w:val="Heading1"/>
       </w:pPr>
@@ -3642,10 +3703,13 @@
         <w:rPr>
           <w:b/>
         </w:rPr>
-        <w:t>Nhóm nghiên cứu The ViRos</w:t>
-      </w:r>
-      <w:r>
-        <w:t xml:space="preserve">, </w:t>
+        <w:t xml:space="preserve">Nhóm </w:t>
+      </w:r>
+      <w:r>
+        <w:rPr>
+          <w:b/>
+        </w:rPr>
+        <w:t>Group 3-CE434.L21</w:t>
       </w:r>
     </w:p>
     <w:p>
@@ -3669,30 +3733,36 @@
         <w:ind w:firstLine="1980"/>
       </w:pPr>
       <w:r>
-        <w:t xml:space="preserve">Email (leader): </w:t>
-      </w:r>
-      <w:hyperlink r:id="rId11" w:history="1">
+        <w:t xml:space="preserve">Email : </w:t>
+      </w:r>
+      <w:hyperlink r:id="rId12" w:history="1">
         <w:r>
           <w:rPr>
             <w:rStyle w:val="Hyperlink"/>
           </w:rPr>
-          <w:t>cuongtv@uit.edu.vn</w:t>
+          <w:t>18521644@gm.uti.edu.vn</w:t>
         </w:r>
       </w:hyperlink>
+      <w:r>
+        <w:t xml:space="preserve">  </w:t>
+      </w:r>
     </w:p>
     <w:p>
       <w:pPr>
         <w:ind w:firstLine="1980"/>
       </w:pPr>
       <w:r>
-        <w:t xml:space="preserve">Website: </w:t>
-      </w:r>
-      <w:hyperlink r:id="rId12" w:history="1">
+        <w:t>Website:</w:t>
+      </w:r>
+      <w:r>
+        <w:t xml:space="preserve"> </w:t>
+      </w:r>
+      <w:hyperlink r:id="rId13" w:history="1">
         <w:r>
           <w:rPr>
             <w:rStyle w:val="Hyperlink"/>
           </w:rPr>
-          <w:t>http://uit.edu.vn/~the-viros</w:t>
+          <w:t>https://github.com/NguyenTruongHoangTrung/CE434.L21-Group3</w:t>
         </w:r>
       </w:hyperlink>
     </w:p>
@@ -3771,7 +3841,7 @@
           </w:tcPr>
           <w:p>
             <w:r>
-              <w:t>01/01/2016</w:t>
+              <w:t>2/4</w:t>
             </w:r>
           </w:p>
         </w:tc>
@@ -3788,24 +3858,9 @@
       </w:tr>
     </w:tbl>
     <w:p/>
-    <w:p>
-      <w:pPr>
-        <w:pStyle w:val="Heading1"/>
-      </w:pPr>
-      <w:bookmarkStart w:id="13" w:name="_Toc68256041"/>
-      <w:r>
-        <w:t>License</w:t>
-      </w:r>
-      <w:bookmarkEnd w:id="13"/>
-    </w:p>
-    <w:p>
-      <w:r>
-        <w:t>Đây là sản phẩm sở hữu của nhóm nghiên cứu The ViRos, toàn bộ các ứng dụng sử dụng tài nguyên này cho mục đích giáo dục được miễn phí. Trong quá trình sử dụng cần nêu rõ tài liệu tham khảo từ nhóm ViRos. Các sản phẩm sử dụng cho mục đích thương mại cần liên hệ và được sự đồng ý của tác giả.</w:t>
-      </w:r>
-    </w:p>
     <w:sectPr>
-      <w:headerReference w:type="default" r:id="rId13"/>
-      <w:footerReference w:type="default" r:id="rId14"/>
+      <w:headerReference w:type="default" r:id="rId14"/>
+      <w:footerReference w:type="default" r:id="rId15"/>
       <w:pgSz w:w="12240" w:h="15840"/>
       <w:pgMar w:top="1440" w:right="1440" w:bottom="1440" w:left="1440" w:header="720" w:footer="720" w:gutter="0"/>
       <w:cols w:space="720"/>
@@ -5538,6 +5593,18 @@
       <w:spacing w:after="0"/>
     </w:pPr>
   </w:style>
+  <w:style w:type="character" w:styleId="UnresolvedMention">
+    <w:name w:val="Unresolved Mention"/>
+    <w:basedOn w:val="DefaultParagraphFont"/>
+    <w:uiPriority w:val="99"/>
+    <w:semiHidden/>
+    <w:unhideWhenUsed/>
+    <w:rsid w:val="00C3206F"/>
+    <w:rPr>
+      <w:color w:val="605E5C"/>
+      <w:shd w:val="clear" w:color="auto" w:fill="E1DFDD"/>
+    </w:rPr>
+  </w:style>
 </w:styles>
 </file>
 

</xml_diff>